<commit_message>
Aulas express Node JS
</commit_message>
<xml_diff>
--- a/node/notas_node.docx
+++ b/node/notas_node.docx
@@ -12218,6 +12218,7 @@
       <w:r>
         <w:rPr>
           <w:rFonts w:ascii="Arial" w:hAnsi="Arial" w:cs="Arial"/>
+          <w:noProof/>
         </w:rPr>
         <w:drawing>
           <wp:inline distT="0" distB="0" distL="0" distR="0" wp14:anchorId="2A2A7B66" wp14:editId="196BBB9A">
@@ -16154,6 +16155,401 @@
       <w:pPr>
         <w:rPr>
           <w:rFonts w:ascii="Arial" w:hAnsi="Arial" w:cs="Arial"/>
+        </w:rPr>
+      </w:pPr>
+      <w:r>
+        <w:rPr>
+          <w:rFonts w:ascii="Arial" w:hAnsi="Arial" w:cs="Arial"/>
+        </w:rPr>
+        <w:t>Instalar ejs ou formato escolhido no npm:</w:t>
+      </w:r>
+    </w:p>
+    <w:p>
+      <w:pPr>
+        <w:rPr>
+          <w:rFonts w:ascii="Consolas" w:hAnsi="Consolas" w:cs="Arial"/>
+          <w:sz w:val="21"/>
+          <w:szCs w:val="21"/>
+          <w:u w:val="single"/>
+        </w:rPr>
+      </w:pPr>
+      <w:r>
+        <w:rPr>
+          <w:rFonts w:ascii="Consolas" w:hAnsi="Consolas" w:cs="Arial"/>
+          <w:sz w:val="21"/>
+          <w:szCs w:val="21"/>
+        </w:rPr>
+        <w:t>npm i</w:t>
+      </w:r>
+      <w:r>
+        <w:rPr>
+          <w:rFonts w:ascii="Consolas" w:hAnsi="Consolas" w:cs="Arial"/>
+          <w:sz w:val="21"/>
+          <w:szCs w:val="21"/>
+        </w:rPr>
+        <w:t>nstall</w:t>
+      </w:r>
+      <w:r>
+        <w:rPr>
+          <w:rFonts w:ascii="Consolas" w:hAnsi="Consolas" w:cs="Arial"/>
+          <w:sz w:val="21"/>
+          <w:szCs w:val="21"/>
+        </w:rPr>
+        <w:t xml:space="preserve"> ejs</w:t>
+      </w:r>
+    </w:p>
+    <w:p>
+      <w:pPr>
+        <w:rPr>
+          <w:rFonts w:ascii="Arial" w:hAnsi="Arial" w:cs="Arial"/>
+        </w:rPr>
+      </w:pPr>
+    </w:p>
+    <w:p>
+      <w:pPr>
+        <w:rPr>
+          <w:rFonts w:ascii="Arial" w:hAnsi="Arial" w:cs="Arial"/>
+        </w:rPr>
+      </w:pPr>
+      <w:r>
+        <w:rPr>
+          <w:rFonts w:ascii="Arial" w:hAnsi="Arial" w:cs="Arial"/>
+        </w:rPr>
+        <w:t>Após isso, criamos uma pasta src para adicionar os controllers e as views. EM views criamos um arquivo index.ejs (a extensão escolhida no app.set(‘view engine’)</w:t>
+      </w:r>
+      <w:r>
+        <w:rPr>
+          <w:rFonts w:ascii="Arial" w:hAnsi="Arial" w:cs="Arial"/>
+        </w:rPr>
+        <w:t>:</w:t>
+      </w:r>
+    </w:p>
+    <w:p>
+      <w:pPr>
+        <w:rPr>
+          <w:rFonts w:ascii="Arial" w:hAnsi="Arial" w:cs="Arial"/>
+        </w:rPr>
+      </w:pPr>
+      <w:r>
+        <w:rPr>
+          <w:rFonts w:ascii="Arial" w:hAnsi="Arial" w:cs="Arial"/>
+        </w:rPr>
+        <w:drawing>
+          <wp:inline distT="0" distB="0" distL="0" distR="0" wp14:anchorId="7F54EADF" wp14:editId="1EA0E08D">
+            <wp:extent cx="1676400" cy="1562100"/>
+            <wp:effectExtent l="0" t="0" r="0" b="0"/>
+            <wp:docPr id="1959625736" name="Imagem 1" descr="Interface gráfica do usuário, Aplicativo&#10;&#10;Descrição gerada automaticamente"/>
+            <wp:cNvGraphicFramePr>
+              <a:graphicFrameLocks xmlns:a="http://schemas.openxmlformats.org/drawingml/2006/main" noChangeAspect="1"/>
+            </wp:cNvGraphicFramePr>
+            <a:graphic xmlns:a="http://schemas.openxmlformats.org/drawingml/2006/main">
+              <a:graphicData uri="http://schemas.openxmlformats.org/drawingml/2006/picture">
+                <pic:pic xmlns:pic="http://schemas.openxmlformats.org/drawingml/2006/picture">
+                  <pic:nvPicPr>
+                    <pic:cNvPr id="1959625736" name="Imagem 1" descr="Interface gráfica do usuário, Aplicativo&#10;&#10;Descrição gerada automaticamente"/>
+                    <pic:cNvPicPr/>
+                  </pic:nvPicPr>
+                  <pic:blipFill rotWithShape="1">
+                    <a:blip r:embed="rId6"/>
+                    <a:srcRect t="16326" r="54872"/>
+                    <a:stretch/>
+                  </pic:blipFill>
+                  <pic:spPr bwMode="auto">
+                    <a:xfrm>
+                      <a:off x="0" y="0"/>
+                      <a:ext cx="1676634" cy="1562318"/>
+                    </a:xfrm>
+                    <a:prstGeom prst="rect">
+                      <a:avLst/>
+                    </a:prstGeom>
+                    <a:ln>
+                      <a:noFill/>
+                    </a:ln>
+                    <a:extLst>
+                      <a:ext uri="{53640926-AAD7-44D8-BBD7-CCE9431645EC}">
+                        <a14:shadowObscured xmlns:a14="http://schemas.microsoft.com/office/drawing/2010/main"/>
+                      </a:ext>
+                    </a:extLst>
+                  </pic:spPr>
+                </pic:pic>
+              </a:graphicData>
+            </a:graphic>
+          </wp:inline>
+        </w:drawing>
+      </w:r>
+    </w:p>
+    <w:p>
+      <w:pPr>
+        <w:rPr>
+          <w:rFonts w:ascii="Arial" w:hAnsi="Arial" w:cs="Arial"/>
+        </w:rPr>
+      </w:pPr>
+    </w:p>
+    <w:p>
+      <w:pPr>
+        <w:rPr>
+          <w:rFonts w:ascii="Arial" w:hAnsi="Arial" w:cs="Arial"/>
+          <w:b/>
+          <w:bCs/>
+        </w:rPr>
+      </w:pPr>
+      <w:r>
+        <w:rPr>
+          <w:rFonts w:ascii="Arial" w:hAnsi="Arial" w:cs="Arial"/>
+          <w:b/>
+          <w:bCs/>
+        </w:rPr>
+        <w:t>Criando pasta para arquivo estático:</w:t>
+      </w:r>
+    </w:p>
+    <w:p>
+      <w:pPr>
+        <w:rPr>
+          <w:rFonts w:ascii="Arial" w:hAnsi="Arial" w:cs="Arial"/>
+        </w:rPr>
+      </w:pPr>
+      <w:r>
+        <w:rPr>
+          <w:rFonts w:ascii="Arial" w:hAnsi="Arial" w:cs="Arial"/>
+        </w:rPr>
+        <w:t xml:space="preserve">Para os arquivos estáticos vamos criar uma pasta com o nome </w:t>
+      </w:r>
+      <w:r>
+        <w:rPr>
+          <w:rFonts w:ascii="Arial" w:hAnsi="Arial" w:cs="Arial"/>
+          <w:i/>
+          <w:iCs/>
+        </w:rPr>
+        <w:t>public</w:t>
+      </w:r>
+      <w:r>
+        <w:rPr>
+          <w:rFonts w:ascii="Arial" w:hAnsi="Arial" w:cs="Arial"/>
+          <w:i/>
+          <w:iCs/>
+        </w:rPr>
+        <w:t xml:space="preserve"> </w:t>
+      </w:r>
+      <w:r>
+        <w:rPr>
+          <w:rFonts w:ascii="Arial" w:hAnsi="Arial" w:cs="Arial"/>
+        </w:rPr>
+        <w:t>e adicionar a seguinte configuração no script principal:</w:t>
+      </w:r>
+    </w:p>
+    <w:p>
+      <w:pPr>
+        <w:shd w:val="clear" w:color="auto" w:fill="13141F"/>
+        <w:spacing w:after="0" w:line="285" w:lineRule="atLeast"/>
+        <w:rPr>
+          <w:rFonts w:ascii="Consolas" w:eastAsia="Times New Roman" w:hAnsi="Consolas" w:cs="Times New Roman"/>
+          <w:color w:val="F8F8F2"/>
+          <w:kern w:val="0"/>
+          <w:sz w:val="21"/>
+          <w:szCs w:val="21"/>
+          <w:lang w:eastAsia="pt-BR"/>
+          <w14:ligatures w14:val="none"/>
+        </w:rPr>
+      </w:pPr>
+      <w:r>
+        <w:rPr>
+          <w:rFonts w:ascii="Consolas" w:eastAsia="Times New Roman" w:hAnsi="Consolas" w:cs="Times New Roman"/>
+          <w:color w:val="BD93F9"/>
+          <w:kern w:val="0"/>
+          <w:sz w:val="21"/>
+          <w:szCs w:val="21"/>
+          <w:lang w:eastAsia="pt-BR"/>
+          <w14:ligatures w14:val="none"/>
+        </w:rPr>
+        <w:t>app</w:t>
+      </w:r>
+      <w:r>
+        <w:rPr>
+          <w:rFonts w:ascii="Consolas" w:eastAsia="Times New Roman" w:hAnsi="Consolas" w:cs="Times New Roman"/>
+          <w:color w:val="F8F8F2"/>
+          <w:kern w:val="0"/>
+          <w:sz w:val="21"/>
+          <w:szCs w:val="21"/>
+          <w:lang w:eastAsia="pt-BR"/>
+          <w14:ligatures w14:val="none"/>
+        </w:rPr>
+        <w:t>.</w:t>
+      </w:r>
+      <w:r>
+        <w:rPr>
+          <w:rFonts w:ascii="Consolas" w:eastAsia="Times New Roman" w:hAnsi="Consolas" w:cs="Times New Roman"/>
+          <w:color w:val="50FA7B"/>
+          <w:kern w:val="0"/>
+          <w:sz w:val="21"/>
+          <w:szCs w:val="21"/>
+          <w:lang w:eastAsia="pt-BR"/>
+          <w14:ligatures w14:val="none"/>
+        </w:rPr>
+        <w:t>use</w:t>
+      </w:r>
+      <w:r>
+        <w:rPr>
+          <w:rFonts w:ascii="Consolas" w:eastAsia="Times New Roman" w:hAnsi="Consolas" w:cs="Times New Roman"/>
+          <w:color w:val="F8F8F2"/>
+          <w:kern w:val="0"/>
+          <w:sz w:val="21"/>
+          <w:szCs w:val="21"/>
+          <w:lang w:eastAsia="pt-BR"/>
+          <w14:ligatures w14:val="none"/>
+        </w:rPr>
+        <w:t>(</w:t>
+      </w:r>
+      <w:r>
+        <w:rPr>
+          <w:rFonts w:ascii="Consolas" w:eastAsia="Times New Roman" w:hAnsi="Consolas" w:cs="Times New Roman"/>
+          <w:color w:val="50FA7B"/>
+          <w:kern w:val="0"/>
+          <w:sz w:val="21"/>
+          <w:szCs w:val="21"/>
+          <w:lang w:eastAsia="pt-BR"/>
+          <w14:ligatures w14:val="none"/>
+        </w:rPr>
+        <w:t>express</w:t>
+      </w:r>
+      <w:r>
+        <w:rPr>
+          <w:rFonts w:ascii="Consolas" w:eastAsia="Times New Roman" w:hAnsi="Consolas" w:cs="Times New Roman"/>
+          <w:color w:val="F8F8F2"/>
+          <w:kern w:val="0"/>
+          <w:sz w:val="21"/>
+          <w:szCs w:val="21"/>
+          <w:lang w:eastAsia="pt-BR"/>
+          <w14:ligatures w14:val="none"/>
+        </w:rPr>
+        <w:t>.</w:t>
+      </w:r>
+      <w:r>
+        <w:rPr>
+          <w:rFonts w:ascii="Consolas" w:eastAsia="Times New Roman" w:hAnsi="Consolas" w:cs="Times New Roman"/>
+          <w:color w:val="50FA7B"/>
+          <w:kern w:val="0"/>
+          <w:sz w:val="21"/>
+          <w:szCs w:val="21"/>
+          <w:lang w:eastAsia="pt-BR"/>
+          <w14:ligatures w14:val="none"/>
+        </w:rPr>
+        <w:t>static</w:t>
+      </w:r>
+      <w:r>
+        <w:rPr>
+          <w:rFonts w:ascii="Consolas" w:eastAsia="Times New Roman" w:hAnsi="Consolas" w:cs="Times New Roman"/>
+          <w:color w:val="F8F8F2"/>
+          <w:kern w:val="0"/>
+          <w:sz w:val="21"/>
+          <w:szCs w:val="21"/>
+          <w:lang w:eastAsia="pt-BR"/>
+          <w14:ligatures w14:val="none"/>
+        </w:rPr>
+        <w:t>(</w:t>
+      </w:r>
+      <w:r>
+        <w:rPr>
+          <w:rFonts w:ascii="Consolas" w:eastAsia="Times New Roman" w:hAnsi="Consolas" w:cs="Times New Roman"/>
+          <w:color w:val="BD93F9"/>
+          <w:kern w:val="0"/>
+          <w:sz w:val="21"/>
+          <w:szCs w:val="21"/>
+          <w:lang w:eastAsia="pt-BR"/>
+          <w14:ligatures w14:val="none"/>
+        </w:rPr>
+        <w:t>path</w:t>
+      </w:r>
+      <w:r>
+        <w:rPr>
+          <w:rFonts w:ascii="Consolas" w:eastAsia="Times New Roman" w:hAnsi="Consolas" w:cs="Times New Roman"/>
+          <w:color w:val="F8F8F2"/>
+          <w:kern w:val="0"/>
+          <w:sz w:val="21"/>
+          <w:szCs w:val="21"/>
+          <w:lang w:eastAsia="pt-BR"/>
+          <w14:ligatures w14:val="none"/>
+        </w:rPr>
+        <w:t>.</w:t>
+      </w:r>
+      <w:r>
+        <w:rPr>
+          <w:rFonts w:ascii="Consolas" w:eastAsia="Times New Roman" w:hAnsi="Consolas" w:cs="Times New Roman"/>
+          <w:color w:val="50FA7B"/>
+          <w:kern w:val="0"/>
+          <w:sz w:val="21"/>
+          <w:szCs w:val="21"/>
+          <w:lang w:eastAsia="pt-BR"/>
+          <w14:ligatures w14:val="none"/>
+        </w:rPr>
+        <w:t>resolve</w:t>
+      </w:r>
+      <w:r>
+        <w:rPr>
+          <w:rFonts w:ascii="Consolas" w:eastAsia="Times New Roman" w:hAnsi="Consolas" w:cs="Times New Roman"/>
+          <w:color w:val="F8F8F2"/>
+          <w:kern w:val="0"/>
+          <w:sz w:val="21"/>
+          <w:szCs w:val="21"/>
+          <w:lang w:eastAsia="pt-BR"/>
+          <w14:ligatures w14:val="none"/>
+        </w:rPr>
+        <w:t xml:space="preserve">(__dirname, </w:t>
+      </w:r>
+      <w:r>
+        <w:rPr>
+          <w:rFonts w:ascii="Consolas" w:eastAsia="Times New Roman" w:hAnsi="Consolas" w:cs="Times New Roman"/>
+          <w:color w:val="E9F284"/>
+          <w:kern w:val="0"/>
+          <w:sz w:val="21"/>
+          <w:szCs w:val="21"/>
+          <w:lang w:eastAsia="pt-BR"/>
+          <w14:ligatures w14:val="none"/>
+        </w:rPr>
+        <w:t>'</w:t>
+      </w:r>
+      <w:r>
+        <w:rPr>
+          <w:rFonts w:ascii="Consolas" w:eastAsia="Times New Roman" w:hAnsi="Consolas" w:cs="Times New Roman"/>
+          <w:color w:val="F1FA8C"/>
+          <w:kern w:val="0"/>
+          <w:sz w:val="21"/>
+          <w:szCs w:val="21"/>
+          <w:lang w:eastAsia="pt-BR"/>
+          <w14:ligatures w14:val="none"/>
+        </w:rPr>
+        <w:t>public</w:t>
+      </w:r>
+      <w:r>
+        <w:rPr>
+          <w:rFonts w:ascii="Consolas" w:eastAsia="Times New Roman" w:hAnsi="Consolas" w:cs="Times New Roman"/>
+          <w:color w:val="E9F284"/>
+          <w:kern w:val="0"/>
+          <w:sz w:val="21"/>
+          <w:szCs w:val="21"/>
+          <w:lang w:eastAsia="pt-BR"/>
+          <w14:ligatures w14:val="none"/>
+        </w:rPr>
+        <w:t>'</w:t>
+      </w:r>
+      <w:r>
+        <w:rPr>
+          <w:rFonts w:ascii="Consolas" w:eastAsia="Times New Roman" w:hAnsi="Consolas" w:cs="Times New Roman"/>
+          <w:color w:val="F8F8F2"/>
+          <w:kern w:val="0"/>
+          <w:sz w:val="21"/>
+          <w:szCs w:val="21"/>
+          <w:lang w:eastAsia="pt-BR"/>
+          <w14:ligatures w14:val="none"/>
+        </w:rPr>
+        <w:t>)));</w:t>
+      </w:r>
+    </w:p>
+    <w:p>
+      <w:pPr>
+        <w:rPr>
+          <w:rFonts w:ascii="Consolas" w:hAnsi="Consolas" w:cs="Arial"/>
+          <w:b/>
+          <w:bCs/>
         </w:rPr>
       </w:pPr>
     </w:p>

</xml_diff>

<commit_message>
Aulas sobre express Node JS
</commit_message>
<xml_diff>
--- a/node/notas_node.docx
+++ b/node/notas_node.docx
@@ -16233,6 +16233,7 @@
       <w:r>
         <w:rPr>
           <w:rFonts w:ascii="Arial" w:hAnsi="Arial" w:cs="Arial"/>
+          <w:noProof/>
         </w:rPr>
         <w:drawing>
           <wp:inline distT="0" distB="0" distL="0" distR="0" wp14:anchorId="7F54EADF" wp14:editId="1EA0E08D">
@@ -16552,6 +16553,1307 @@
           <w:bCs/>
         </w:rPr>
       </w:pPr>
+    </w:p>
+    <w:p>
+      <w:pPr>
+        <w:rPr>
+          <w:rFonts w:ascii="Consolas" w:hAnsi="Consolas" w:cs="Arial"/>
+          <w:b/>
+          <w:bCs/>
+        </w:rPr>
+      </w:pPr>
+    </w:p>
+    <w:p>
+      <w:pPr>
+        <w:rPr>
+          <w:rFonts w:ascii="Arial" w:hAnsi="Arial" w:cs="Arial"/>
+          <w:b/>
+          <w:bCs/>
+        </w:rPr>
+      </w:pPr>
+      <w:r>
+        <w:rPr>
+          <w:rFonts w:ascii="Arial" w:hAnsi="Arial" w:cs="Arial"/>
+          <w:b/>
+          <w:bCs/>
+        </w:rPr>
+        <w:t>Middlewares:</w:t>
+      </w:r>
+    </w:p>
+    <w:p>
+      <w:pPr>
+        <w:rPr>
+          <w:rFonts w:ascii="Arial" w:hAnsi="Arial" w:cs="Arial"/>
+        </w:rPr>
+      </w:pPr>
+      <w:r>
+        <w:rPr>
+          <w:rFonts w:ascii="Arial" w:hAnsi="Arial" w:cs="Arial"/>
+        </w:rPr>
+        <w:t xml:space="preserve">Os middlewares são funções/ações que podem ser executadas antes da resposta final ao cliente. Ele pode executar qualquer ação e pode tanto ser destinado a uma requisição específica (como somente no GET de uma rota) ou pode estar presente de forma global em todas as requisições (mais comum). </w:t>
+      </w:r>
+    </w:p>
+    <w:p>
+      <w:pPr>
+        <w:rPr>
+          <w:rFonts w:ascii="Arial" w:hAnsi="Arial" w:cs="Arial"/>
+        </w:rPr>
+      </w:pPr>
+    </w:p>
+    <w:p>
+      <w:pPr>
+        <w:rPr>
+          <w:rFonts w:ascii="Arial" w:hAnsi="Arial" w:cs="Arial"/>
+        </w:rPr>
+      </w:pPr>
+    </w:p>
+    <w:p>
+      <w:pPr>
+        <w:rPr>
+          <w:rFonts w:ascii="Arial" w:hAnsi="Arial" w:cs="Arial"/>
+        </w:rPr>
+      </w:pPr>
+      <w:r>
+        <w:rPr>
+          <w:rFonts w:ascii="Arial" w:hAnsi="Arial" w:cs="Arial"/>
+        </w:rPr>
+        <w:t>Segue um exemplo de middleware:</w:t>
+      </w:r>
+    </w:p>
+    <w:p>
+      <w:pPr>
+        <w:rPr>
+          <w:rFonts w:ascii="Arial" w:hAnsi="Arial" w:cs="Arial"/>
+        </w:rPr>
+      </w:pPr>
+    </w:p>
+    <w:p>
+      <w:pPr>
+        <w:rPr>
+          <w:rFonts w:ascii="Arial" w:hAnsi="Arial" w:cs="Arial"/>
+        </w:rPr>
+      </w:pPr>
+    </w:p>
+    <w:p>
+      <w:pPr>
+        <w:rPr>
+          <w:rFonts w:ascii="Arial" w:hAnsi="Arial" w:cs="Arial"/>
+        </w:rPr>
+      </w:pPr>
+    </w:p>
+    <w:p>
+      <w:pPr>
+        <w:shd w:val="clear" w:color="auto" w:fill="13141F"/>
+        <w:spacing w:after="0" w:line="285" w:lineRule="atLeast"/>
+        <w:rPr>
+          <w:rFonts w:ascii="Consolas" w:eastAsia="Times New Roman" w:hAnsi="Consolas" w:cs="Times New Roman"/>
+          <w:color w:val="F8F8F2"/>
+          <w:kern w:val="0"/>
+          <w:sz w:val="21"/>
+          <w:szCs w:val="21"/>
+          <w:lang w:eastAsia="pt-BR"/>
+          <w14:ligatures w14:val="none"/>
+        </w:rPr>
+      </w:pPr>
+      <w:r>
+        <w:rPr>
+          <w:rFonts w:ascii="Consolas" w:eastAsia="Times New Roman" w:hAnsi="Consolas" w:cs="Times New Roman"/>
+          <w:i/>
+          <w:iCs/>
+          <w:color w:val="8BE9FD"/>
+          <w:kern w:val="0"/>
+          <w:sz w:val="21"/>
+          <w:szCs w:val="21"/>
+          <w:lang w:eastAsia="pt-BR"/>
+          <w14:ligatures w14:val="none"/>
+        </w:rPr>
+        <w:t>exports</w:t>
+      </w:r>
+      <w:r>
+        <w:rPr>
+          <w:rFonts w:ascii="Consolas" w:eastAsia="Times New Roman" w:hAnsi="Consolas" w:cs="Times New Roman"/>
+          <w:color w:val="F8F8F2"/>
+          <w:kern w:val="0"/>
+          <w:sz w:val="21"/>
+          <w:szCs w:val="21"/>
+          <w:lang w:eastAsia="pt-BR"/>
+          <w14:ligatures w14:val="none"/>
+        </w:rPr>
+        <w:t>.</w:t>
+      </w:r>
+      <w:r>
+        <w:rPr>
+          <w:rFonts w:ascii="Consolas" w:eastAsia="Times New Roman" w:hAnsi="Consolas" w:cs="Times New Roman"/>
+          <w:color w:val="50FA7B"/>
+          <w:kern w:val="0"/>
+          <w:sz w:val="21"/>
+          <w:szCs w:val="21"/>
+          <w:lang w:eastAsia="pt-BR"/>
+          <w14:ligatures w14:val="none"/>
+        </w:rPr>
+        <w:t>middlewareGlobal</w:t>
+      </w:r>
+      <w:r>
+        <w:rPr>
+          <w:rFonts w:ascii="Consolas" w:eastAsia="Times New Roman" w:hAnsi="Consolas" w:cs="Times New Roman"/>
+          <w:color w:val="F8F8F2"/>
+          <w:kern w:val="0"/>
+          <w:sz w:val="21"/>
+          <w:szCs w:val="21"/>
+          <w:lang w:eastAsia="pt-BR"/>
+          <w14:ligatures w14:val="none"/>
+        </w:rPr>
+        <w:t xml:space="preserve"> </w:t>
+      </w:r>
+      <w:r>
+        <w:rPr>
+          <w:rFonts w:ascii="Consolas" w:eastAsia="Times New Roman" w:hAnsi="Consolas" w:cs="Times New Roman"/>
+          <w:color w:val="FF79C6"/>
+          <w:kern w:val="0"/>
+          <w:sz w:val="21"/>
+          <w:szCs w:val="21"/>
+          <w:lang w:eastAsia="pt-BR"/>
+          <w14:ligatures w14:val="none"/>
+        </w:rPr>
+        <w:t>=</w:t>
+      </w:r>
+      <w:r>
+        <w:rPr>
+          <w:rFonts w:ascii="Consolas" w:eastAsia="Times New Roman" w:hAnsi="Consolas" w:cs="Times New Roman"/>
+          <w:color w:val="F8F8F2"/>
+          <w:kern w:val="0"/>
+          <w:sz w:val="21"/>
+          <w:szCs w:val="21"/>
+          <w:lang w:eastAsia="pt-BR"/>
+          <w14:ligatures w14:val="none"/>
+        </w:rPr>
+        <w:t xml:space="preserve"> (</w:t>
+      </w:r>
+      <w:r>
+        <w:rPr>
+          <w:rFonts w:ascii="Consolas" w:eastAsia="Times New Roman" w:hAnsi="Consolas" w:cs="Times New Roman"/>
+          <w:i/>
+          <w:iCs/>
+          <w:color w:val="FFB86C"/>
+          <w:kern w:val="0"/>
+          <w:sz w:val="21"/>
+          <w:szCs w:val="21"/>
+          <w:lang w:eastAsia="pt-BR"/>
+          <w14:ligatures w14:val="none"/>
+        </w:rPr>
+        <w:t>req</w:t>
+      </w:r>
+      <w:r>
+        <w:rPr>
+          <w:rFonts w:ascii="Consolas" w:eastAsia="Times New Roman" w:hAnsi="Consolas" w:cs="Times New Roman"/>
+          <w:color w:val="F8F8F2"/>
+          <w:kern w:val="0"/>
+          <w:sz w:val="21"/>
+          <w:szCs w:val="21"/>
+          <w:lang w:eastAsia="pt-BR"/>
+          <w14:ligatures w14:val="none"/>
+        </w:rPr>
+        <w:t xml:space="preserve">, </w:t>
+      </w:r>
+      <w:r>
+        <w:rPr>
+          <w:rFonts w:ascii="Consolas" w:eastAsia="Times New Roman" w:hAnsi="Consolas" w:cs="Times New Roman"/>
+          <w:i/>
+          <w:iCs/>
+          <w:color w:val="FFB86C"/>
+          <w:kern w:val="0"/>
+          <w:sz w:val="21"/>
+          <w:szCs w:val="21"/>
+          <w:lang w:eastAsia="pt-BR"/>
+          <w14:ligatures w14:val="none"/>
+        </w:rPr>
+        <w:t>res</w:t>
+      </w:r>
+      <w:r>
+        <w:rPr>
+          <w:rFonts w:ascii="Consolas" w:eastAsia="Times New Roman" w:hAnsi="Consolas" w:cs="Times New Roman"/>
+          <w:color w:val="F8F8F2"/>
+          <w:kern w:val="0"/>
+          <w:sz w:val="21"/>
+          <w:szCs w:val="21"/>
+          <w:lang w:eastAsia="pt-BR"/>
+          <w14:ligatures w14:val="none"/>
+        </w:rPr>
+        <w:t xml:space="preserve">, </w:t>
+      </w:r>
+      <w:r>
+        <w:rPr>
+          <w:rFonts w:ascii="Consolas" w:eastAsia="Times New Roman" w:hAnsi="Consolas" w:cs="Times New Roman"/>
+          <w:i/>
+          <w:iCs/>
+          <w:color w:val="FFB86C"/>
+          <w:kern w:val="0"/>
+          <w:sz w:val="21"/>
+          <w:szCs w:val="21"/>
+          <w:lang w:eastAsia="pt-BR"/>
+          <w14:ligatures w14:val="none"/>
+        </w:rPr>
+        <w:t>next</w:t>
+      </w:r>
+      <w:r>
+        <w:rPr>
+          <w:rFonts w:ascii="Consolas" w:eastAsia="Times New Roman" w:hAnsi="Consolas" w:cs="Times New Roman"/>
+          <w:color w:val="F8F8F2"/>
+          <w:kern w:val="0"/>
+          <w:sz w:val="21"/>
+          <w:szCs w:val="21"/>
+          <w:lang w:eastAsia="pt-BR"/>
+          <w14:ligatures w14:val="none"/>
+        </w:rPr>
+        <w:t xml:space="preserve">) </w:t>
+      </w:r>
+      <w:r>
+        <w:rPr>
+          <w:rFonts w:ascii="Consolas" w:eastAsia="Times New Roman" w:hAnsi="Consolas" w:cs="Times New Roman"/>
+          <w:color w:val="FF79C6"/>
+          <w:kern w:val="0"/>
+          <w:sz w:val="21"/>
+          <w:szCs w:val="21"/>
+          <w:lang w:eastAsia="pt-BR"/>
+          <w14:ligatures w14:val="none"/>
+        </w:rPr>
+        <w:t>=&gt;</w:t>
+      </w:r>
+      <w:r>
+        <w:rPr>
+          <w:rFonts w:ascii="Consolas" w:eastAsia="Times New Roman" w:hAnsi="Consolas" w:cs="Times New Roman"/>
+          <w:color w:val="F8F8F2"/>
+          <w:kern w:val="0"/>
+          <w:sz w:val="21"/>
+          <w:szCs w:val="21"/>
+          <w:lang w:eastAsia="pt-BR"/>
+          <w14:ligatures w14:val="none"/>
+        </w:rPr>
+        <w:t xml:space="preserve"> {</w:t>
+      </w:r>
+    </w:p>
+    <w:p>
+      <w:pPr>
+        <w:shd w:val="clear" w:color="auto" w:fill="13141F"/>
+        <w:spacing w:after="0" w:line="285" w:lineRule="atLeast"/>
+        <w:rPr>
+          <w:rFonts w:ascii="Consolas" w:eastAsia="Times New Roman" w:hAnsi="Consolas" w:cs="Times New Roman"/>
+          <w:color w:val="F8F8F2"/>
+          <w:kern w:val="0"/>
+          <w:sz w:val="21"/>
+          <w:szCs w:val="21"/>
+          <w:lang w:eastAsia="pt-BR"/>
+          <w14:ligatures w14:val="none"/>
+        </w:rPr>
+      </w:pPr>
+    </w:p>
+    <w:p>
+      <w:pPr>
+        <w:shd w:val="clear" w:color="auto" w:fill="13141F"/>
+        <w:spacing w:after="0" w:line="285" w:lineRule="atLeast"/>
+        <w:rPr>
+          <w:rFonts w:ascii="Consolas" w:eastAsia="Times New Roman" w:hAnsi="Consolas" w:cs="Times New Roman"/>
+          <w:color w:val="F8F8F2"/>
+          <w:kern w:val="0"/>
+          <w:sz w:val="21"/>
+          <w:szCs w:val="21"/>
+          <w:lang w:eastAsia="pt-BR"/>
+          <w14:ligatures w14:val="none"/>
+        </w:rPr>
+      </w:pPr>
+      <w:r>
+        <w:rPr>
+          <w:rFonts w:ascii="Consolas" w:eastAsia="Times New Roman" w:hAnsi="Consolas" w:cs="Times New Roman"/>
+          <w:color w:val="F8F8F2"/>
+          <w:kern w:val="0"/>
+          <w:sz w:val="21"/>
+          <w:szCs w:val="21"/>
+          <w:lang w:eastAsia="pt-BR"/>
+          <w14:ligatures w14:val="none"/>
+        </w:rPr>
+        <w:t xml:space="preserve">    </w:t>
+      </w:r>
+      <w:r>
+        <w:rPr>
+          <w:rFonts w:ascii="Consolas" w:eastAsia="Times New Roman" w:hAnsi="Consolas" w:cs="Times New Roman"/>
+          <w:color w:val="FF79C6"/>
+          <w:kern w:val="0"/>
+          <w:sz w:val="21"/>
+          <w:szCs w:val="21"/>
+          <w:lang w:eastAsia="pt-BR"/>
+          <w14:ligatures w14:val="none"/>
+        </w:rPr>
+        <w:t>if</w:t>
+      </w:r>
+      <w:r>
+        <w:rPr>
+          <w:rFonts w:ascii="Consolas" w:eastAsia="Times New Roman" w:hAnsi="Consolas" w:cs="Times New Roman"/>
+          <w:color w:val="F8F8F2"/>
+          <w:kern w:val="0"/>
+          <w:sz w:val="21"/>
+          <w:szCs w:val="21"/>
+          <w:lang w:eastAsia="pt-BR"/>
+          <w14:ligatures w14:val="none"/>
+        </w:rPr>
+        <w:t xml:space="preserve"> (</w:t>
+      </w:r>
+      <w:r>
+        <w:rPr>
+          <w:rFonts w:ascii="Consolas" w:eastAsia="Times New Roman" w:hAnsi="Consolas" w:cs="Times New Roman"/>
+          <w:i/>
+          <w:iCs/>
+          <w:color w:val="FFB86C"/>
+          <w:kern w:val="0"/>
+          <w:sz w:val="21"/>
+          <w:szCs w:val="21"/>
+          <w:lang w:eastAsia="pt-BR"/>
+          <w14:ligatures w14:val="none"/>
+        </w:rPr>
+        <w:t>req</w:t>
+      </w:r>
+      <w:r>
+        <w:rPr>
+          <w:rFonts w:ascii="Consolas" w:eastAsia="Times New Roman" w:hAnsi="Consolas" w:cs="Times New Roman"/>
+          <w:color w:val="F8F8F2"/>
+          <w:kern w:val="0"/>
+          <w:sz w:val="21"/>
+          <w:szCs w:val="21"/>
+          <w:lang w:eastAsia="pt-BR"/>
+          <w14:ligatures w14:val="none"/>
+        </w:rPr>
+        <w:t>.body.cliente) {</w:t>
+      </w:r>
+    </w:p>
+    <w:p>
+      <w:pPr>
+        <w:shd w:val="clear" w:color="auto" w:fill="13141F"/>
+        <w:spacing w:after="0" w:line="285" w:lineRule="atLeast"/>
+        <w:rPr>
+          <w:rFonts w:ascii="Consolas" w:eastAsia="Times New Roman" w:hAnsi="Consolas" w:cs="Times New Roman"/>
+          <w:color w:val="F8F8F2"/>
+          <w:kern w:val="0"/>
+          <w:sz w:val="21"/>
+          <w:szCs w:val="21"/>
+          <w:lang w:eastAsia="pt-BR"/>
+          <w14:ligatures w14:val="none"/>
+        </w:rPr>
+      </w:pPr>
+      <w:r>
+        <w:rPr>
+          <w:rFonts w:ascii="Consolas" w:eastAsia="Times New Roman" w:hAnsi="Consolas" w:cs="Times New Roman"/>
+          <w:color w:val="F8F8F2"/>
+          <w:kern w:val="0"/>
+          <w:sz w:val="21"/>
+          <w:szCs w:val="21"/>
+          <w:lang w:eastAsia="pt-BR"/>
+          <w14:ligatures w14:val="none"/>
+        </w:rPr>
+        <w:t xml:space="preserve">        </w:t>
+      </w:r>
+      <w:r>
+        <w:rPr>
+          <w:rFonts w:ascii="Consolas" w:eastAsia="Times New Roman" w:hAnsi="Consolas" w:cs="Times New Roman"/>
+          <w:i/>
+          <w:iCs/>
+          <w:color w:val="FFB86C"/>
+          <w:kern w:val="0"/>
+          <w:sz w:val="21"/>
+          <w:szCs w:val="21"/>
+          <w:lang w:eastAsia="pt-BR"/>
+          <w14:ligatures w14:val="none"/>
+        </w:rPr>
+        <w:t>req</w:t>
+      </w:r>
+      <w:r>
+        <w:rPr>
+          <w:rFonts w:ascii="Consolas" w:eastAsia="Times New Roman" w:hAnsi="Consolas" w:cs="Times New Roman"/>
+          <w:color w:val="F8F8F2"/>
+          <w:kern w:val="0"/>
+          <w:sz w:val="21"/>
+          <w:szCs w:val="21"/>
+          <w:lang w:eastAsia="pt-BR"/>
+          <w14:ligatures w14:val="none"/>
+        </w:rPr>
+        <w:t xml:space="preserve">.body.cliente </w:t>
+      </w:r>
+      <w:r>
+        <w:rPr>
+          <w:rFonts w:ascii="Consolas" w:eastAsia="Times New Roman" w:hAnsi="Consolas" w:cs="Times New Roman"/>
+          <w:color w:val="FF79C6"/>
+          <w:kern w:val="0"/>
+          <w:sz w:val="21"/>
+          <w:szCs w:val="21"/>
+          <w:lang w:eastAsia="pt-BR"/>
+          <w14:ligatures w14:val="none"/>
+        </w:rPr>
+        <w:t>=</w:t>
+      </w:r>
+      <w:r>
+        <w:rPr>
+          <w:rFonts w:ascii="Consolas" w:eastAsia="Times New Roman" w:hAnsi="Consolas" w:cs="Times New Roman"/>
+          <w:color w:val="F8F8F2"/>
+          <w:kern w:val="0"/>
+          <w:sz w:val="21"/>
+          <w:szCs w:val="21"/>
+          <w:lang w:eastAsia="pt-BR"/>
+          <w14:ligatures w14:val="none"/>
+        </w:rPr>
+        <w:t xml:space="preserve"> </w:t>
+      </w:r>
+      <w:r>
+        <w:rPr>
+          <w:rFonts w:ascii="Consolas" w:eastAsia="Times New Roman" w:hAnsi="Consolas" w:cs="Times New Roman"/>
+          <w:i/>
+          <w:iCs/>
+          <w:color w:val="FFB86C"/>
+          <w:kern w:val="0"/>
+          <w:sz w:val="21"/>
+          <w:szCs w:val="21"/>
+          <w:lang w:eastAsia="pt-BR"/>
+          <w14:ligatures w14:val="none"/>
+        </w:rPr>
+        <w:t>req</w:t>
+      </w:r>
+      <w:r>
+        <w:rPr>
+          <w:rFonts w:ascii="Consolas" w:eastAsia="Times New Roman" w:hAnsi="Consolas" w:cs="Times New Roman"/>
+          <w:color w:val="F8F8F2"/>
+          <w:kern w:val="0"/>
+          <w:sz w:val="21"/>
+          <w:szCs w:val="21"/>
+          <w:lang w:eastAsia="pt-BR"/>
+          <w14:ligatures w14:val="none"/>
+        </w:rPr>
+        <w:t>.body.cliente.</w:t>
+      </w:r>
+      <w:r>
+        <w:rPr>
+          <w:rFonts w:ascii="Consolas" w:eastAsia="Times New Roman" w:hAnsi="Consolas" w:cs="Times New Roman"/>
+          <w:color w:val="50FA7B"/>
+          <w:kern w:val="0"/>
+          <w:sz w:val="21"/>
+          <w:szCs w:val="21"/>
+          <w:lang w:eastAsia="pt-BR"/>
+          <w14:ligatures w14:val="none"/>
+        </w:rPr>
+        <w:t>replace</w:t>
+      </w:r>
+      <w:r>
+        <w:rPr>
+          <w:rFonts w:ascii="Consolas" w:eastAsia="Times New Roman" w:hAnsi="Consolas" w:cs="Times New Roman"/>
+          <w:color w:val="F8F8F2"/>
+          <w:kern w:val="0"/>
+          <w:sz w:val="21"/>
+          <w:szCs w:val="21"/>
+          <w:lang w:eastAsia="pt-BR"/>
+          <w14:ligatures w14:val="none"/>
+        </w:rPr>
+        <w:t>(</w:t>
+      </w:r>
+      <w:r>
+        <w:rPr>
+          <w:rFonts w:ascii="Consolas" w:eastAsia="Times New Roman" w:hAnsi="Consolas" w:cs="Times New Roman"/>
+          <w:color w:val="E9F284"/>
+          <w:kern w:val="0"/>
+          <w:sz w:val="21"/>
+          <w:szCs w:val="21"/>
+          <w:lang w:eastAsia="pt-BR"/>
+          <w14:ligatures w14:val="none"/>
+        </w:rPr>
+        <w:t>'</w:t>
+      </w:r>
+      <w:r>
+        <w:rPr>
+          <w:rFonts w:ascii="Consolas" w:eastAsia="Times New Roman" w:hAnsi="Consolas" w:cs="Times New Roman"/>
+          <w:color w:val="F1FA8C"/>
+          <w:kern w:val="0"/>
+          <w:sz w:val="21"/>
+          <w:szCs w:val="21"/>
+          <w:lang w:eastAsia="pt-BR"/>
+          <w14:ligatures w14:val="none"/>
+        </w:rPr>
+        <w:t>Miranda</w:t>
+      </w:r>
+      <w:r>
+        <w:rPr>
+          <w:rFonts w:ascii="Consolas" w:eastAsia="Times New Roman" w:hAnsi="Consolas" w:cs="Times New Roman"/>
+          <w:color w:val="E9F284"/>
+          <w:kern w:val="0"/>
+          <w:sz w:val="21"/>
+          <w:szCs w:val="21"/>
+          <w:lang w:eastAsia="pt-BR"/>
+          <w14:ligatures w14:val="none"/>
+        </w:rPr>
+        <w:t>'</w:t>
+      </w:r>
+      <w:r>
+        <w:rPr>
+          <w:rFonts w:ascii="Consolas" w:eastAsia="Times New Roman" w:hAnsi="Consolas" w:cs="Times New Roman"/>
+          <w:color w:val="F8F8F2"/>
+          <w:kern w:val="0"/>
+          <w:sz w:val="21"/>
+          <w:szCs w:val="21"/>
+          <w:lang w:eastAsia="pt-BR"/>
+          <w14:ligatures w14:val="none"/>
+        </w:rPr>
+        <w:t xml:space="preserve">, </w:t>
+      </w:r>
+      <w:r>
+        <w:rPr>
+          <w:rFonts w:ascii="Consolas" w:eastAsia="Times New Roman" w:hAnsi="Consolas" w:cs="Times New Roman"/>
+          <w:color w:val="E9F284"/>
+          <w:kern w:val="0"/>
+          <w:sz w:val="21"/>
+          <w:szCs w:val="21"/>
+          <w:lang w:eastAsia="pt-BR"/>
+          <w14:ligatures w14:val="none"/>
+        </w:rPr>
+        <w:t>'</w:t>
+      </w:r>
+      <w:r>
+        <w:rPr>
+          <w:rFonts w:ascii="Consolas" w:eastAsia="Times New Roman" w:hAnsi="Consolas" w:cs="Times New Roman"/>
+          <w:color w:val="F1FA8C"/>
+          <w:kern w:val="0"/>
+          <w:sz w:val="21"/>
+          <w:szCs w:val="21"/>
+          <w:lang w:eastAsia="pt-BR"/>
+          <w14:ligatures w14:val="none"/>
+        </w:rPr>
+        <w:t>NÃO USE MIRANDA</w:t>
+      </w:r>
+      <w:r>
+        <w:rPr>
+          <w:rFonts w:ascii="Consolas" w:eastAsia="Times New Roman" w:hAnsi="Consolas" w:cs="Times New Roman"/>
+          <w:color w:val="E9F284"/>
+          <w:kern w:val="0"/>
+          <w:sz w:val="21"/>
+          <w:szCs w:val="21"/>
+          <w:lang w:eastAsia="pt-BR"/>
+          <w14:ligatures w14:val="none"/>
+        </w:rPr>
+        <w:t>'</w:t>
+      </w:r>
+      <w:r>
+        <w:rPr>
+          <w:rFonts w:ascii="Consolas" w:eastAsia="Times New Roman" w:hAnsi="Consolas" w:cs="Times New Roman"/>
+          <w:color w:val="F8F8F2"/>
+          <w:kern w:val="0"/>
+          <w:sz w:val="21"/>
+          <w:szCs w:val="21"/>
+          <w:lang w:eastAsia="pt-BR"/>
+          <w14:ligatures w14:val="none"/>
+        </w:rPr>
+        <w:t>);</w:t>
+      </w:r>
+    </w:p>
+    <w:p>
+      <w:pPr>
+        <w:shd w:val="clear" w:color="auto" w:fill="13141F"/>
+        <w:spacing w:after="0" w:line="285" w:lineRule="atLeast"/>
+        <w:rPr>
+          <w:rFonts w:ascii="Consolas" w:eastAsia="Times New Roman" w:hAnsi="Consolas" w:cs="Times New Roman"/>
+          <w:color w:val="F8F8F2"/>
+          <w:kern w:val="0"/>
+          <w:sz w:val="21"/>
+          <w:szCs w:val="21"/>
+          <w:lang w:eastAsia="pt-BR"/>
+          <w14:ligatures w14:val="none"/>
+        </w:rPr>
+      </w:pPr>
+      <w:r>
+        <w:rPr>
+          <w:rFonts w:ascii="Consolas" w:eastAsia="Times New Roman" w:hAnsi="Consolas" w:cs="Times New Roman"/>
+          <w:color w:val="F8F8F2"/>
+          <w:kern w:val="0"/>
+          <w:sz w:val="21"/>
+          <w:szCs w:val="21"/>
+          <w:lang w:eastAsia="pt-BR"/>
+          <w14:ligatures w14:val="none"/>
+        </w:rPr>
+        <w:t xml:space="preserve">        </w:t>
+      </w:r>
+      <w:r>
+        <w:rPr>
+          <w:rFonts w:ascii="Consolas" w:eastAsia="Times New Roman" w:hAnsi="Consolas" w:cs="Times New Roman"/>
+          <w:color w:val="BD93F9"/>
+          <w:kern w:val="0"/>
+          <w:sz w:val="21"/>
+          <w:szCs w:val="21"/>
+          <w:lang w:eastAsia="pt-BR"/>
+          <w14:ligatures w14:val="none"/>
+        </w:rPr>
+        <w:t>console</w:t>
+      </w:r>
+      <w:r>
+        <w:rPr>
+          <w:rFonts w:ascii="Consolas" w:eastAsia="Times New Roman" w:hAnsi="Consolas" w:cs="Times New Roman"/>
+          <w:color w:val="F8F8F2"/>
+          <w:kern w:val="0"/>
+          <w:sz w:val="21"/>
+          <w:szCs w:val="21"/>
+          <w:lang w:eastAsia="pt-BR"/>
+          <w14:ligatures w14:val="none"/>
+        </w:rPr>
+        <w:t>.</w:t>
+      </w:r>
+      <w:r>
+        <w:rPr>
+          <w:rFonts w:ascii="Consolas" w:eastAsia="Times New Roman" w:hAnsi="Consolas" w:cs="Times New Roman"/>
+          <w:color w:val="50FA7B"/>
+          <w:kern w:val="0"/>
+          <w:sz w:val="21"/>
+          <w:szCs w:val="21"/>
+          <w:lang w:eastAsia="pt-BR"/>
+          <w14:ligatures w14:val="none"/>
+        </w:rPr>
+        <w:t>log</w:t>
+      </w:r>
+      <w:r>
+        <w:rPr>
+          <w:rFonts w:ascii="Consolas" w:eastAsia="Times New Roman" w:hAnsi="Consolas" w:cs="Times New Roman"/>
+          <w:color w:val="F8F8F2"/>
+          <w:kern w:val="0"/>
+          <w:sz w:val="21"/>
+          <w:szCs w:val="21"/>
+          <w:lang w:eastAsia="pt-BR"/>
+          <w14:ligatures w14:val="none"/>
+        </w:rPr>
+        <w:t>();</w:t>
+      </w:r>
+    </w:p>
+    <w:p>
+      <w:pPr>
+        <w:shd w:val="clear" w:color="auto" w:fill="13141F"/>
+        <w:spacing w:after="0" w:line="285" w:lineRule="atLeast"/>
+        <w:rPr>
+          <w:rFonts w:ascii="Consolas" w:eastAsia="Times New Roman" w:hAnsi="Consolas" w:cs="Times New Roman"/>
+          <w:color w:val="F8F8F2"/>
+          <w:kern w:val="0"/>
+          <w:sz w:val="21"/>
+          <w:szCs w:val="21"/>
+          <w:lang w:eastAsia="pt-BR"/>
+          <w14:ligatures w14:val="none"/>
+        </w:rPr>
+      </w:pPr>
+      <w:r>
+        <w:rPr>
+          <w:rFonts w:ascii="Consolas" w:eastAsia="Times New Roman" w:hAnsi="Consolas" w:cs="Times New Roman"/>
+          <w:color w:val="F8F8F2"/>
+          <w:kern w:val="0"/>
+          <w:sz w:val="21"/>
+          <w:szCs w:val="21"/>
+          <w:lang w:eastAsia="pt-BR"/>
+          <w14:ligatures w14:val="none"/>
+        </w:rPr>
+        <w:t xml:space="preserve">        </w:t>
+      </w:r>
+      <w:r>
+        <w:rPr>
+          <w:rFonts w:ascii="Consolas" w:eastAsia="Times New Roman" w:hAnsi="Consolas" w:cs="Times New Roman"/>
+          <w:color w:val="BD93F9"/>
+          <w:kern w:val="0"/>
+          <w:sz w:val="21"/>
+          <w:szCs w:val="21"/>
+          <w:lang w:eastAsia="pt-BR"/>
+          <w14:ligatures w14:val="none"/>
+        </w:rPr>
+        <w:t>console</w:t>
+      </w:r>
+      <w:r>
+        <w:rPr>
+          <w:rFonts w:ascii="Consolas" w:eastAsia="Times New Roman" w:hAnsi="Consolas" w:cs="Times New Roman"/>
+          <w:color w:val="F8F8F2"/>
+          <w:kern w:val="0"/>
+          <w:sz w:val="21"/>
+          <w:szCs w:val="21"/>
+          <w:lang w:eastAsia="pt-BR"/>
+          <w14:ligatures w14:val="none"/>
+        </w:rPr>
+        <w:t>.</w:t>
+      </w:r>
+      <w:r>
+        <w:rPr>
+          <w:rFonts w:ascii="Consolas" w:eastAsia="Times New Roman" w:hAnsi="Consolas" w:cs="Times New Roman"/>
+          <w:color w:val="50FA7B"/>
+          <w:kern w:val="0"/>
+          <w:sz w:val="21"/>
+          <w:szCs w:val="21"/>
+          <w:lang w:eastAsia="pt-BR"/>
+          <w14:ligatures w14:val="none"/>
+        </w:rPr>
+        <w:t>log</w:t>
+      </w:r>
+      <w:r>
+        <w:rPr>
+          <w:rFonts w:ascii="Consolas" w:eastAsia="Times New Roman" w:hAnsi="Consolas" w:cs="Times New Roman"/>
+          <w:color w:val="F8F8F2"/>
+          <w:kern w:val="0"/>
+          <w:sz w:val="21"/>
+          <w:szCs w:val="21"/>
+          <w:lang w:eastAsia="pt-BR"/>
+          <w14:ligatures w14:val="none"/>
+        </w:rPr>
+        <w:t>(</w:t>
+      </w:r>
+      <w:r>
+        <w:rPr>
+          <w:rFonts w:ascii="Consolas" w:eastAsia="Times New Roman" w:hAnsi="Consolas" w:cs="Times New Roman"/>
+          <w:color w:val="F1FA8C"/>
+          <w:kern w:val="0"/>
+          <w:sz w:val="21"/>
+          <w:szCs w:val="21"/>
+          <w:lang w:eastAsia="pt-BR"/>
+          <w14:ligatures w14:val="none"/>
+        </w:rPr>
+        <w:t xml:space="preserve">`Vi que você postou </w:t>
+      </w:r>
+      <w:r>
+        <w:rPr>
+          <w:rFonts w:ascii="Consolas" w:eastAsia="Times New Roman" w:hAnsi="Consolas" w:cs="Times New Roman"/>
+          <w:color w:val="FF79C6"/>
+          <w:kern w:val="0"/>
+          <w:sz w:val="21"/>
+          <w:szCs w:val="21"/>
+          <w:lang w:eastAsia="pt-BR"/>
+          <w14:ligatures w14:val="none"/>
+        </w:rPr>
+        <w:t>${</w:t>
+      </w:r>
+      <w:r>
+        <w:rPr>
+          <w:rFonts w:ascii="Consolas" w:eastAsia="Times New Roman" w:hAnsi="Consolas" w:cs="Times New Roman"/>
+          <w:i/>
+          <w:iCs/>
+          <w:color w:val="FFB86C"/>
+          <w:kern w:val="0"/>
+          <w:sz w:val="21"/>
+          <w:szCs w:val="21"/>
+          <w:lang w:eastAsia="pt-BR"/>
+          <w14:ligatures w14:val="none"/>
+        </w:rPr>
+        <w:t>req</w:t>
+      </w:r>
+      <w:r>
+        <w:rPr>
+          <w:rFonts w:ascii="Consolas" w:eastAsia="Times New Roman" w:hAnsi="Consolas" w:cs="Times New Roman"/>
+          <w:color w:val="F8F8F2"/>
+          <w:kern w:val="0"/>
+          <w:sz w:val="21"/>
+          <w:szCs w:val="21"/>
+          <w:lang w:eastAsia="pt-BR"/>
+          <w14:ligatures w14:val="none"/>
+        </w:rPr>
+        <w:t>.body.cliente</w:t>
+      </w:r>
+      <w:r>
+        <w:rPr>
+          <w:rFonts w:ascii="Consolas" w:eastAsia="Times New Roman" w:hAnsi="Consolas" w:cs="Times New Roman"/>
+          <w:color w:val="FF79C6"/>
+          <w:kern w:val="0"/>
+          <w:sz w:val="21"/>
+          <w:szCs w:val="21"/>
+          <w:lang w:eastAsia="pt-BR"/>
+          <w14:ligatures w14:val="none"/>
+        </w:rPr>
+        <w:t>}</w:t>
+      </w:r>
+      <w:r>
+        <w:rPr>
+          <w:rFonts w:ascii="Consolas" w:eastAsia="Times New Roman" w:hAnsi="Consolas" w:cs="Times New Roman"/>
+          <w:color w:val="F1FA8C"/>
+          <w:kern w:val="0"/>
+          <w:sz w:val="21"/>
+          <w:szCs w:val="21"/>
+          <w:lang w:eastAsia="pt-BR"/>
+          <w14:ligatures w14:val="none"/>
+        </w:rPr>
+        <w:t>`</w:t>
+      </w:r>
+      <w:r>
+        <w:rPr>
+          <w:rFonts w:ascii="Consolas" w:eastAsia="Times New Roman" w:hAnsi="Consolas" w:cs="Times New Roman"/>
+          <w:color w:val="F8F8F2"/>
+          <w:kern w:val="0"/>
+          <w:sz w:val="21"/>
+          <w:szCs w:val="21"/>
+          <w:lang w:eastAsia="pt-BR"/>
+          <w14:ligatures w14:val="none"/>
+        </w:rPr>
+        <w:t>);</w:t>
+      </w:r>
+    </w:p>
+    <w:p>
+      <w:pPr>
+        <w:shd w:val="clear" w:color="auto" w:fill="13141F"/>
+        <w:spacing w:after="0" w:line="285" w:lineRule="atLeast"/>
+        <w:rPr>
+          <w:rFonts w:ascii="Consolas" w:eastAsia="Times New Roman" w:hAnsi="Consolas" w:cs="Times New Roman"/>
+          <w:color w:val="F8F8F2"/>
+          <w:kern w:val="0"/>
+          <w:sz w:val="21"/>
+          <w:szCs w:val="21"/>
+          <w:lang w:eastAsia="pt-BR"/>
+          <w14:ligatures w14:val="none"/>
+        </w:rPr>
+      </w:pPr>
+      <w:r>
+        <w:rPr>
+          <w:rFonts w:ascii="Consolas" w:eastAsia="Times New Roman" w:hAnsi="Consolas" w:cs="Times New Roman"/>
+          <w:color w:val="F8F8F2"/>
+          <w:kern w:val="0"/>
+          <w:sz w:val="21"/>
+          <w:szCs w:val="21"/>
+          <w:lang w:eastAsia="pt-BR"/>
+          <w14:ligatures w14:val="none"/>
+        </w:rPr>
+        <w:t xml:space="preserve">        </w:t>
+      </w:r>
+      <w:r>
+        <w:rPr>
+          <w:rFonts w:ascii="Consolas" w:eastAsia="Times New Roman" w:hAnsi="Consolas" w:cs="Times New Roman"/>
+          <w:color w:val="BD93F9"/>
+          <w:kern w:val="0"/>
+          <w:sz w:val="21"/>
+          <w:szCs w:val="21"/>
+          <w:lang w:eastAsia="pt-BR"/>
+          <w14:ligatures w14:val="none"/>
+        </w:rPr>
+        <w:t>console</w:t>
+      </w:r>
+      <w:r>
+        <w:rPr>
+          <w:rFonts w:ascii="Consolas" w:eastAsia="Times New Roman" w:hAnsi="Consolas" w:cs="Times New Roman"/>
+          <w:color w:val="F8F8F2"/>
+          <w:kern w:val="0"/>
+          <w:sz w:val="21"/>
+          <w:szCs w:val="21"/>
+          <w:lang w:eastAsia="pt-BR"/>
+          <w14:ligatures w14:val="none"/>
+        </w:rPr>
+        <w:t>.</w:t>
+      </w:r>
+      <w:r>
+        <w:rPr>
+          <w:rFonts w:ascii="Consolas" w:eastAsia="Times New Roman" w:hAnsi="Consolas" w:cs="Times New Roman"/>
+          <w:color w:val="50FA7B"/>
+          <w:kern w:val="0"/>
+          <w:sz w:val="21"/>
+          <w:szCs w:val="21"/>
+          <w:lang w:eastAsia="pt-BR"/>
+          <w14:ligatures w14:val="none"/>
+        </w:rPr>
+        <w:t>log</w:t>
+      </w:r>
+      <w:r>
+        <w:rPr>
+          <w:rFonts w:ascii="Consolas" w:eastAsia="Times New Roman" w:hAnsi="Consolas" w:cs="Times New Roman"/>
+          <w:color w:val="F8F8F2"/>
+          <w:kern w:val="0"/>
+          <w:sz w:val="21"/>
+          <w:szCs w:val="21"/>
+          <w:lang w:eastAsia="pt-BR"/>
+          <w14:ligatures w14:val="none"/>
+        </w:rPr>
+        <w:t>();</w:t>
+      </w:r>
+    </w:p>
+    <w:p>
+      <w:pPr>
+        <w:shd w:val="clear" w:color="auto" w:fill="13141F"/>
+        <w:spacing w:after="0" w:line="285" w:lineRule="atLeast"/>
+        <w:rPr>
+          <w:rFonts w:ascii="Consolas" w:eastAsia="Times New Roman" w:hAnsi="Consolas" w:cs="Times New Roman"/>
+          <w:color w:val="F8F8F2"/>
+          <w:kern w:val="0"/>
+          <w:sz w:val="21"/>
+          <w:szCs w:val="21"/>
+          <w:lang w:eastAsia="pt-BR"/>
+          <w14:ligatures w14:val="none"/>
+        </w:rPr>
+      </w:pPr>
+      <w:r>
+        <w:rPr>
+          <w:rFonts w:ascii="Consolas" w:eastAsia="Times New Roman" w:hAnsi="Consolas" w:cs="Times New Roman"/>
+          <w:color w:val="F8F8F2"/>
+          <w:kern w:val="0"/>
+          <w:sz w:val="21"/>
+          <w:szCs w:val="21"/>
+          <w:lang w:eastAsia="pt-BR"/>
+          <w14:ligatures w14:val="none"/>
+        </w:rPr>
+        <w:t>    }</w:t>
+      </w:r>
+    </w:p>
+    <w:p>
+      <w:pPr>
+        <w:shd w:val="clear" w:color="auto" w:fill="13141F"/>
+        <w:spacing w:after="0" w:line="285" w:lineRule="atLeast"/>
+        <w:rPr>
+          <w:rFonts w:ascii="Consolas" w:eastAsia="Times New Roman" w:hAnsi="Consolas" w:cs="Times New Roman"/>
+          <w:color w:val="F8F8F2"/>
+          <w:kern w:val="0"/>
+          <w:sz w:val="21"/>
+          <w:szCs w:val="21"/>
+          <w:lang w:eastAsia="pt-BR"/>
+          <w14:ligatures w14:val="none"/>
+        </w:rPr>
+      </w:pPr>
+    </w:p>
+    <w:p>
+      <w:pPr>
+        <w:shd w:val="clear" w:color="auto" w:fill="13141F"/>
+        <w:spacing w:after="0" w:line="285" w:lineRule="atLeast"/>
+        <w:rPr>
+          <w:rFonts w:ascii="Consolas" w:eastAsia="Times New Roman" w:hAnsi="Consolas" w:cs="Times New Roman"/>
+          <w:color w:val="F8F8F2"/>
+          <w:kern w:val="0"/>
+          <w:sz w:val="21"/>
+          <w:szCs w:val="21"/>
+          <w:lang w:eastAsia="pt-BR"/>
+          <w14:ligatures w14:val="none"/>
+        </w:rPr>
+      </w:pPr>
+      <w:r>
+        <w:rPr>
+          <w:rFonts w:ascii="Consolas" w:eastAsia="Times New Roman" w:hAnsi="Consolas" w:cs="Times New Roman"/>
+          <w:color w:val="F8F8F2"/>
+          <w:kern w:val="0"/>
+          <w:sz w:val="21"/>
+          <w:szCs w:val="21"/>
+          <w:lang w:eastAsia="pt-BR"/>
+          <w14:ligatures w14:val="none"/>
+        </w:rPr>
+        <w:t xml:space="preserve">    </w:t>
+      </w:r>
+      <w:r>
+        <w:rPr>
+          <w:rFonts w:ascii="Consolas" w:eastAsia="Times New Roman" w:hAnsi="Consolas" w:cs="Times New Roman"/>
+          <w:color w:val="50FA7B"/>
+          <w:kern w:val="0"/>
+          <w:sz w:val="21"/>
+          <w:szCs w:val="21"/>
+          <w:lang w:eastAsia="pt-BR"/>
+          <w14:ligatures w14:val="none"/>
+        </w:rPr>
+        <w:t>next</w:t>
+      </w:r>
+      <w:r>
+        <w:rPr>
+          <w:rFonts w:ascii="Consolas" w:eastAsia="Times New Roman" w:hAnsi="Consolas" w:cs="Times New Roman"/>
+          <w:color w:val="F8F8F2"/>
+          <w:kern w:val="0"/>
+          <w:sz w:val="21"/>
+          <w:szCs w:val="21"/>
+          <w:lang w:eastAsia="pt-BR"/>
+          <w14:ligatures w14:val="none"/>
+        </w:rPr>
+        <w:t>();</w:t>
+      </w:r>
+    </w:p>
+    <w:p>
+      <w:pPr>
+        <w:shd w:val="clear" w:color="auto" w:fill="13141F"/>
+        <w:spacing w:after="0" w:line="285" w:lineRule="atLeast"/>
+        <w:rPr>
+          <w:rFonts w:ascii="Consolas" w:eastAsia="Times New Roman" w:hAnsi="Consolas" w:cs="Times New Roman"/>
+          <w:color w:val="F8F8F2"/>
+          <w:kern w:val="0"/>
+          <w:sz w:val="21"/>
+          <w:szCs w:val="21"/>
+          <w:lang w:eastAsia="pt-BR"/>
+          <w14:ligatures w14:val="none"/>
+        </w:rPr>
+      </w:pPr>
+      <w:r>
+        <w:rPr>
+          <w:rFonts w:ascii="Consolas" w:eastAsia="Times New Roman" w:hAnsi="Consolas" w:cs="Times New Roman"/>
+          <w:color w:val="F8F8F2"/>
+          <w:kern w:val="0"/>
+          <w:sz w:val="21"/>
+          <w:szCs w:val="21"/>
+          <w:lang w:eastAsia="pt-BR"/>
+          <w14:ligatures w14:val="none"/>
+        </w:rPr>
+        <w:t>};</w:t>
+      </w:r>
+    </w:p>
+    <w:p>
+      <w:pPr>
+        <w:rPr>
+          <w:rFonts w:ascii="Arial" w:hAnsi="Arial" w:cs="Arial"/>
+        </w:rPr>
+      </w:pPr>
+    </w:p>
+    <w:p>
+      <w:pPr>
+        <w:rPr>
+          <w:rFonts w:ascii="Arial" w:hAnsi="Arial" w:cs="Arial"/>
+        </w:rPr>
+      </w:pPr>
+      <w:r>
+        <w:rPr>
+          <w:rFonts w:ascii="Arial" w:hAnsi="Arial" w:cs="Arial"/>
+        </w:rPr>
+        <w:t>Nesse middleware global, verificamos se o cliente realizou um POST (req) do campo cliente</w:t>
+      </w:r>
+      <w:r>
+        <w:rPr>
+          <w:rFonts w:ascii="Arial" w:hAnsi="Arial" w:cs="Arial"/>
+        </w:rPr>
+        <w:t>, interceptando a mensagem e alterando o seu valor caso contenha o nome ‘Miranda’ no POST enviado.</w:t>
+      </w:r>
+    </w:p>
+    <w:p>
+      <w:pPr>
+        <w:rPr>
+          <w:rFonts w:ascii="Arial" w:hAnsi="Arial" w:cs="Arial"/>
+        </w:rPr>
+      </w:pPr>
+      <w:r>
+        <w:rPr>
+          <w:rFonts w:ascii="Arial" w:hAnsi="Arial" w:cs="Arial"/>
+        </w:rPr>
+        <w:t>Neste exemplo, podemos entender o poder e importância que um middleware pode ter, podendo interceptar envios de cliente ou realizar ações específicas de acordo com o que o cliente faça ou envie.</w:t>
+      </w:r>
+    </w:p>
+    <w:p>
+      <w:pPr>
+        <w:rPr>
+          <w:rFonts w:ascii="Arial" w:hAnsi="Arial" w:cs="Arial"/>
+        </w:rPr>
+      </w:pPr>
+    </w:p>
+    <w:p>
+      <w:pPr>
+        <w:rPr>
+          <w:rFonts w:ascii="Arial" w:hAnsi="Arial" w:cs="Arial"/>
+        </w:rPr>
+      </w:pPr>
+      <w:r>
+        <w:rPr>
+          <w:rFonts w:ascii="Arial" w:hAnsi="Arial" w:cs="Arial"/>
+        </w:rPr>
+        <w:t>Para importar esse middleware no script principal utilizamos o app.use, como no exemplo:</w:t>
+      </w:r>
+    </w:p>
+    <w:p>
+      <w:pPr>
+        <w:shd w:val="clear" w:color="auto" w:fill="13141F"/>
+        <w:spacing w:after="0" w:line="285" w:lineRule="atLeast"/>
+        <w:rPr>
+          <w:rFonts w:ascii="Consolas" w:eastAsia="Times New Roman" w:hAnsi="Consolas" w:cs="Times New Roman"/>
+          <w:color w:val="F8F8F2"/>
+          <w:kern w:val="0"/>
+          <w:sz w:val="21"/>
+          <w:szCs w:val="21"/>
+          <w:lang w:eastAsia="pt-BR"/>
+          <w14:ligatures w14:val="none"/>
+        </w:rPr>
+      </w:pPr>
+      <w:r>
+        <w:rPr>
+          <w:rFonts w:ascii="Consolas" w:eastAsia="Times New Roman" w:hAnsi="Consolas" w:cs="Times New Roman"/>
+          <w:color w:val="FF79C6"/>
+          <w:kern w:val="0"/>
+          <w:sz w:val="21"/>
+          <w:szCs w:val="21"/>
+          <w:lang w:eastAsia="pt-BR"/>
+          <w14:ligatures w14:val="none"/>
+        </w:rPr>
+        <w:t>const</w:t>
+      </w:r>
+      <w:r>
+        <w:rPr>
+          <w:rFonts w:ascii="Consolas" w:eastAsia="Times New Roman" w:hAnsi="Consolas" w:cs="Times New Roman"/>
+          <w:color w:val="F8F8F2"/>
+          <w:kern w:val="0"/>
+          <w:sz w:val="21"/>
+          <w:szCs w:val="21"/>
+          <w:lang w:eastAsia="pt-BR"/>
+          <w14:ligatures w14:val="none"/>
+        </w:rPr>
+        <w:t xml:space="preserve"> { middlewareGlobal } </w:t>
+      </w:r>
+      <w:r>
+        <w:rPr>
+          <w:rFonts w:ascii="Consolas" w:eastAsia="Times New Roman" w:hAnsi="Consolas" w:cs="Times New Roman"/>
+          <w:color w:val="FF79C6"/>
+          <w:kern w:val="0"/>
+          <w:sz w:val="21"/>
+          <w:szCs w:val="21"/>
+          <w:lang w:eastAsia="pt-BR"/>
+          <w14:ligatures w14:val="none"/>
+        </w:rPr>
+        <w:t>=</w:t>
+      </w:r>
+      <w:r>
+        <w:rPr>
+          <w:rFonts w:ascii="Consolas" w:eastAsia="Times New Roman" w:hAnsi="Consolas" w:cs="Times New Roman"/>
+          <w:color w:val="F8F8F2"/>
+          <w:kern w:val="0"/>
+          <w:sz w:val="21"/>
+          <w:szCs w:val="21"/>
+          <w:lang w:eastAsia="pt-BR"/>
+          <w14:ligatures w14:val="none"/>
+        </w:rPr>
+        <w:t xml:space="preserve"> </w:t>
+      </w:r>
+      <w:r>
+        <w:rPr>
+          <w:rFonts w:ascii="Consolas" w:eastAsia="Times New Roman" w:hAnsi="Consolas" w:cs="Times New Roman"/>
+          <w:color w:val="50FA7B"/>
+          <w:kern w:val="0"/>
+          <w:sz w:val="21"/>
+          <w:szCs w:val="21"/>
+          <w:lang w:eastAsia="pt-BR"/>
+          <w14:ligatures w14:val="none"/>
+        </w:rPr>
+        <w:t>require</w:t>
+      </w:r>
+      <w:r>
+        <w:rPr>
+          <w:rFonts w:ascii="Consolas" w:eastAsia="Times New Roman" w:hAnsi="Consolas" w:cs="Times New Roman"/>
+          <w:color w:val="F8F8F2"/>
+          <w:kern w:val="0"/>
+          <w:sz w:val="21"/>
+          <w:szCs w:val="21"/>
+          <w:lang w:eastAsia="pt-BR"/>
+          <w14:ligatures w14:val="none"/>
+        </w:rPr>
+        <w:t>(</w:t>
+      </w:r>
+      <w:r>
+        <w:rPr>
+          <w:rFonts w:ascii="Consolas" w:eastAsia="Times New Roman" w:hAnsi="Consolas" w:cs="Times New Roman"/>
+          <w:color w:val="E9F284"/>
+          <w:kern w:val="0"/>
+          <w:sz w:val="21"/>
+          <w:szCs w:val="21"/>
+          <w:lang w:eastAsia="pt-BR"/>
+          <w14:ligatures w14:val="none"/>
+        </w:rPr>
+        <w:t>'</w:t>
+      </w:r>
+      <w:r>
+        <w:rPr>
+          <w:rFonts w:ascii="Consolas" w:eastAsia="Times New Roman" w:hAnsi="Consolas" w:cs="Times New Roman"/>
+          <w:color w:val="F1FA8C"/>
+          <w:kern w:val="0"/>
+          <w:sz w:val="21"/>
+          <w:szCs w:val="21"/>
+          <w:lang w:eastAsia="pt-BR"/>
+          <w14:ligatures w14:val="none"/>
+        </w:rPr>
+        <w:t>./src/middlewares/middleware</w:t>
+      </w:r>
+      <w:r>
+        <w:rPr>
+          <w:rFonts w:ascii="Consolas" w:eastAsia="Times New Roman" w:hAnsi="Consolas" w:cs="Times New Roman"/>
+          <w:color w:val="E9F284"/>
+          <w:kern w:val="0"/>
+          <w:sz w:val="21"/>
+          <w:szCs w:val="21"/>
+          <w:lang w:eastAsia="pt-BR"/>
+          <w14:ligatures w14:val="none"/>
+        </w:rPr>
+        <w:t>'</w:t>
+      </w:r>
+      <w:r>
+        <w:rPr>
+          <w:rFonts w:ascii="Consolas" w:eastAsia="Times New Roman" w:hAnsi="Consolas" w:cs="Times New Roman"/>
+          <w:color w:val="F8F8F2"/>
+          <w:kern w:val="0"/>
+          <w:sz w:val="21"/>
+          <w:szCs w:val="21"/>
+          <w:lang w:eastAsia="pt-BR"/>
+          <w14:ligatures w14:val="none"/>
+        </w:rPr>
+        <w:t>);</w:t>
+      </w:r>
+    </w:p>
+    <w:p>
+      <w:pPr>
+        <w:shd w:val="clear" w:color="auto" w:fill="13141F"/>
+        <w:spacing w:after="0" w:line="285" w:lineRule="atLeast"/>
+        <w:rPr>
+          <w:rFonts w:ascii="Consolas" w:eastAsia="Times New Roman" w:hAnsi="Consolas" w:cs="Times New Roman"/>
+          <w:color w:val="F8F8F2"/>
+          <w:kern w:val="0"/>
+          <w:sz w:val="21"/>
+          <w:szCs w:val="21"/>
+          <w:lang w:eastAsia="pt-BR"/>
+          <w14:ligatures w14:val="none"/>
+        </w:rPr>
+      </w:pPr>
+      <w:r>
+        <w:rPr>
+          <w:rFonts w:ascii="Consolas" w:eastAsia="Times New Roman" w:hAnsi="Consolas" w:cs="Times New Roman"/>
+          <w:color w:val="BD93F9"/>
+          <w:kern w:val="0"/>
+          <w:sz w:val="21"/>
+          <w:szCs w:val="21"/>
+          <w:lang w:eastAsia="pt-BR"/>
+          <w14:ligatures w14:val="none"/>
+        </w:rPr>
+        <w:t>app</w:t>
+      </w:r>
+      <w:r>
+        <w:rPr>
+          <w:rFonts w:ascii="Consolas" w:eastAsia="Times New Roman" w:hAnsi="Consolas" w:cs="Times New Roman"/>
+          <w:color w:val="F8F8F2"/>
+          <w:kern w:val="0"/>
+          <w:sz w:val="21"/>
+          <w:szCs w:val="21"/>
+          <w:lang w:eastAsia="pt-BR"/>
+          <w14:ligatures w14:val="none"/>
+        </w:rPr>
+        <w:t>.</w:t>
+      </w:r>
+      <w:r>
+        <w:rPr>
+          <w:rFonts w:ascii="Consolas" w:eastAsia="Times New Roman" w:hAnsi="Consolas" w:cs="Times New Roman"/>
+          <w:color w:val="50FA7B"/>
+          <w:kern w:val="0"/>
+          <w:sz w:val="21"/>
+          <w:szCs w:val="21"/>
+          <w:lang w:eastAsia="pt-BR"/>
+          <w14:ligatures w14:val="none"/>
+        </w:rPr>
+        <w:t>use</w:t>
+      </w:r>
+      <w:r>
+        <w:rPr>
+          <w:rFonts w:ascii="Consolas" w:eastAsia="Times New Roman" w:hAnsi="Consolas" w:cs="Times New Roman"/>
+          <w:color w:val="F8F8F2"/>
+          <w:kern w:val="0"/>
+          <w:sz w:val="21"/>
+          <w:szCs w:val="21"/>
+          <w:lang w:eastAsia="pt-BR"/>
+          <w14:ligatures w14:val="none"/>
+        </w:rPr>
+        <w:t>(middlewareGlobal);</w:t>
+      </w:r>
+    </w:p>
+    <w:p>
+      <w:pPr>
+        <w:rPr>
+          <w:rFonts w:ascii="Arial" w:hAnsi="Arial" w:cs="Arial"/>
+        </w:rPr>
+      </w:pPr>
+    </w:p>
+    <w:p>
+      <w:pPr>
+        <w:rPr>
+          <w:rFonts w:ascii="Arial" w:hAnsi="Arial" w:cs="Arial"/>
+        </w:rPr>
+      </w:pPr>
+      <w:r>
+        <w:rPr>
+          <w:rFonts w:ascii="Arial" w:hAnsi="Arial" w:cs="Arial"/>
+        </w:rPr>
+        <w:t>Com isso, o middleware é aplicado em todos as rotas e suas requisições.</w:t>
+      </w:r>
     </w:p>
     <w:sectPr>
       <w:pgSz w:w="11906" w:h="16838"/>

</xml_diff>